<commit_message>
Update makefile and template.docx to render mansucript
</commit_message>
<xml_diff>
--- a/manuscript/template.docx
+++ b/manuscript/template.docx
@@ -4,7 +4,7 @@
   <w:body>
     <w:p>
       <w:pPr>
-        <w:pStyle w:val="Bibliography"/>
+        <w:pStyle w:val="Date"/>
       </w:pPr>
       <w:bookmarkStart w:id="0" w:name="_GoBack"/>
       <w:bookmarkEnd w:id="0"/>
@@ -14,6 +14,7 @@
       <w:footerReference w:type="default" r:id="rId9"/>
       <w:pgSz w:w="12240" w:h="15840"/>
       <w:pgMar w:top="1440" w:right="1440" w:bottom="1440" w:left="1440" w:header="720" w:footer="720" w:gutter="0"/>
+      <w:lnNumType w:countBy="1" w:restart="continuous"/>
       <w:cols w:space="720"/>
       <w:docGrid w:linePitch="360"/>
     </w:sectPr>
@@ -45,12 +46,40 @@
   <w:p>
     <w:pPr>
       <w:pStyle w:val="Footer"/>
+      <w:framePr w:wrap="around" w:vAnchor="text" w:hAnchor="margin" w:xAlign="right" w:y="1"/>
+      <w:rPr>
+        <w:rStyle w:val="PageNumber"/>
+      </w:rPr>
+    </w:pPr>
+    <w:r>
+      <w:rPr>
+        <w:rStyle w:val="PageNumber"/>
+      </w:rPr>
+      <w:fldChar w:fldCharType="begin"/>
+    </w:r>
+    <w:r>
+      <w:rPr>
+        <w:rStyle w:val="PageNumber"/>
+      </w:rPr>
+      <w:instrText xml:space="preserve">PAGE  </w:instrText>
+    </w:r>
+    <w:r>
+      <w:rPr>
+        <w:rStyle w:val="PageNumber"/>
+      </w:rPr>
+      <w:fldChar w:fldCharType="end"/>
+    </w:r>
+  </w:p>
+  <w:p>
+    <w:pPr>
+      <w:pStyle w:val="Footer"/>
       <w:tabs>
         <w:tab w:val="clear" w:pos="4320"/>
         <w:tab w:val="clear" w:pos="8640"/>
         <w:tab w:val="center" w:pos="4680"/>
         <w:tab w:val="right" w:pos="9360"/>
       </w:tabs>
+      <w:ind w:right="360"/>
     </w:pPr>
     <w:r>
       <w:t>[Type text]</w:t>
@@ -72,12 +101,53 @@
   <w:p>
     <w:pPr>
       <w:pStyle w:val="Footer"/>
+      <w:framePr w:wrap="around" w:vAnchor="text" w:hAnchor="margin" w:xAlign="right" w:y="1"/>
+      <w:rPr>
+        <w:rStyle w:val="PageNumber"/>
+      </w:rPr>
+    </w:pPr>
+    <w:r>
+      <w:rPr>
+        <w:rStyle w:val="PageNumber"/>
+      </w:rPr>
+      <w:fldChar w:fldCharType="begin"/>
+    </w:r>
+    <w:r>
+      <w:rPr>
+        <w:rStyle w:val="PageNumber"/>
+      </w:rPr>
+      <w:instrText xml:space="preserve">PAGE  </w:instrText>
+    </w:r>
+    <w:r>
+      <w:rPr>
+        <w:rStyle w:val="PageNumber"/>
+      </w:rPr>
+      <w:fldChar w:fldCharType="separate"/>
+    </w:r>
+    <w:r>
+      <w:rPr>
+        <w:rStyle w:val="PageNumber"/>
+        <w:noProof/>
+      </w:rPr>
+      <w:t>1</w:t>
+    </w:r>
+    <w:r>
+      <w:rPr>
+        <w:rStyle w:val="PageNumber"/>
+      </w:rPr>
+      <w:fldChar w:fldCharType="end"/>
+    </w:r>
+  </w:p>
+  <w:p>
+    <w:pPr>
+      <w:pStyle w:val="Footer"/>
       <w:tabs>
         <w:tab w:val="clear" w:pos="4320"/>
         <w:tab w:val="clear" w:pos="8640"/>
         <w:tab w:val="center" w:pos="4680"/>
         <w:tab w:val="right" w:pos="9360"/>
       </w:tabs>
+      <w:ind w:right="360"/>
     </w:pPr>
   </w:p>
 </w:ftr>
@@ -255,8 +325,9 @@
   <w:style w:type="paragraph" w:default="1" w:styleId="Normal">
     <w:name w:val="Normal"/>
     <w:qFormat/>
-    <w:rsid w:val="00C849EB"/>
-    <w:pPr>
+    <w:rsid w:val="00DD1396"/>
+    <w:pPr>
+      <w:spacing w:line="480" w:lineRule="auto"/>
       <w:jc w:val="both"/>
     </w:pPr>
     <w:rPr>
@@ -272,7 +343,7 @@
     <w:link w:val="Heading1Char"/>
     <w:uiPriority w:val="9"/>
     <w:qFormat/>
-    <w:rsid w:val="00E06198"/>
+    <w:rsid w:val="005773B2"/>
     <w:pPr>
       <w:keepNext/>
       <w:keepLines/>
@@ -283,7 +354,6 @@
       <w:rFonts w:eastAsia="ＭＳ ゴシック"/>
       <w:b/>
       <w:bCs/>
-      <w:sz w:val="28"/>
       <w:szCs w:val="28"/>
     </w:rPr>
   </w:style>
@@ -295,7 +365,7 @@
     <w:uiPriority w:val="9"/>
     <w:unhideWhenUsed/>
     <w:qFormat/>
-    <w:rsid w:val="00E06198"/>
+    <w:rsid w:val="00DD1396"/>
     <w:pPr>
       <w:keepNext/>
       <w:keepLines/>
@@ -316,7 +386,7 @@
     <w:uiPriority w:val="9"/>
     <w:unhideWhenUsed/>
     <w:qFormat/>
-    <w:rsid w:val="00742D38"/>
+    <w:rsid w:val="00DD1396"/>
     <w:pPr>
       <w:keepNext/>
       <w:keepLines/>
@@ -499,12 +569,12 @@
     <w:name w:val="Heading 1 Char"/>
     <w:link w:val="Heading1"/>
     <w:uiPriority w:val="9"/>
-    <w:rsid w:val="00E06198"/>
+    <w:rsid w:val="005773B2"/>
     <w:rPr>
       <w:rFonts w:ascii="Arial" w:eastAsia="ＭＳ ゴシック" w:hAnsi="Arial"/>
       <w:b/>
       <w:bCs/>
-      <w:sz w:val="28"/>
+      <w:sz w:val="24"/>
       <w:szCs w:val="28"/>
     </w:rPr>
   </w:style>
@@ -512,7 +582,7 @@
     <w:name w:val="Heading 2 Char"/>
     <w:link w:val="Heading2"/>
     <w:uiPriority w:val="9"/>
-    <w:rsid w:val="00E06198"/>
+    <w:rsid w:val="00DD1396"/>
     <w:rPr>
       <w:rFonts w:ascii="Arial" w:eastAsia="ＭＳ ゴシック" w:hAnsi="Arial"/>
       <w:b/>
@@ -525,12 +595,12 @@
     <w:name w:val="Heading 3 Char"/>
     <w:link w:val="Heading3"/>
     <w:uiPriority w:val="9"/>
-    <w:rsid w:val="00742D38"/>
+    <w:rsid w:val="00DD1396"/>
     <w:rPr>
       <w:rFonts w:ascii="Arial" w:eastAsia="ＭＳ ゴシック" w:hAnsi="Arial"/>
       <w:bCs/>
       <w:i/>
-      <w:sz w:val="22"/>
+      <w:sz w:val="24"/>
       <w:szCs w:val="24"/>
     </w:rPr>
   </w:style>
@@ -635,17 +705,16 @@
     <w:link w:val="TitleChar"/>
     <w:uiPriority w:val="10"/>
     <w:qFormat/>
-    <w:rsid w:val="00E06198"/>
+    <w:rsid w:val="005773B2"/>
     <w:pPr>
       <w:contextualSpacing/>
-      <w:jc w:val="center"/>
+      <w:jc w:val="left"/>
     </w:pPr>
     <w:rPr>
       <w:rFonts w:eastAsia="ＭＳ ゴシック"/>
       <w:b/>
       <w:spacing w:val="5"/>
       <w:kern w:val="28"/>
-      <w:sz w:val="28"/>
       <w:szCs w:val="36"/>
     </w:rPr>
   </w:style>
@@ -653,13 +722,13 @@
     <w:name w:val="Title Char"/>
     <w:link w:val="Title"/>
     <w:uiPriority w:val="10"/>
-    <w:rsid w:val="00E06198"/>
+    <w:rsid w:val="005773B2"/>
     <w:rPr>
       <w:rFonts w:ascii="Arial" w:eastAsia="ＭＳ ゴシック" w:hAnsi="Arial"/>
       <w:b/>
       <w:spacing w:val="5"/>
       <w:kern w:val="28"/>
-      <w:sz w:val="28"/>
+      <w:sz w:val="24"/>
       <w:szCs w:val="36"/>
     </w:rPr>
   </w:style>
@@ -978,7 +1047,7 @@
     <w:basedOn w:val="Title"/>
     <w:link w:val="AuthorChar"/>
     <w:qFormat/>
-    <w:rsid w:val="004A5F6D"/>
+    <w:rsid w:val="00DD1396"/>
     <w:rPr>
       <w:b w:val="0"/>
     </w:rPr>
@@ -987,7 +1056,7 @@
     <w:name w:val="Author Char"/>
     <w:basedOn w:val="TitleChar"/>
     <w:link w:val="Author"/>
-    <w:rsid w:val="004A5F6D"/>
+    <w:rsid w:val="00DD1396"/>
     <w:rPr>
       <w:rFonts w:ascii="Arial" w:eastAsia="ＭＳ ゴシック" w:hAnsi="Arial"/>
       <w:b w:val="0"/>
@@ -1003,11 +1072,10 @@
     <w:next w:val="Normal"/>
     <w:link w:val="DateChar"/>
     <w:uiPriority w:val="99"/>
-    <w:semiHidden/>
-    <w:unhideWhenUsed/>
-    <w:rsid w:val="004A5F6D"/>
-    <w:pPr>
-      <w:jc w:val="center"/>
+    <w:unhideWhenUsed/>
+    <w:rsid w:val="00EF4CE4"/>
+    <w:pPr>
+      <w:jc w:val="left"/>
     </w:pPr>
   </w:style>
   <w:style w:type="character" w:customStyle="1" w:styleId="DateChar">
@@ -1015,8 +1083,7 @@
     <w:basedOn w:val="DefaultParagraphFont"/>
     <w:link w:val="Date"/>
     <w:uiPriority w:val="99"/>
-    <w:semiHidden/>
-    <w:rsid w:val="004A5F6D"/>
+    <w:rsid w:val="00EF4CE4"/>
     <w:rPr>
       <w:rFonts w:ascii="Arial" w:hAnsi="Arial"/>
       <w:sz w:val="24"/>
@@ -1033,6 +1100,14 @@
     <w:pPr>
       <w:ind w:left="720" w:hanging="720"/>
     </w:pPr>
+  </w:style>
+  <w:style w:type="character" w:styleId="LineNumber">
+    <w:name w:val="line number"/>
+    <w:basedOn w:val="DefaultParagraphFont"/>
+    <w:uiPriority w:val="99"/>
+    <w:semiHidden/>
+    <w:unhideWhenUsed/>
+    <w:rsid w:val="00885913"/>
   </w:style>
 </w:styles>
 </file>
@@ -1190,8 +1265,9 @@
   <w:style w:type="paragraph" w:default="1" w:styleId="Normal">
     <w:name w:val="Normal"/>
     <w:qFormat/>
-    <w:rsid w:val="00C849EB"/>
-    <w:pPr>
+    <w:rsid w:val="00DD1396"/>
+    <w:pPr>
+      <w:spacing w:line="480" w:lineRule="auto"/>
       <w:jc w:val="both"/>
     </w:pPr>
     <w:rPr>
@@ -1207,7 +1283,7 @@
     <w:link w:val="Heading1Char"/>
     <w:uiPriority w:val="9"/>
     <w:qFormat/>
-    <w:rsid w:val="00E06198"/>
+    <w:rsid w:val="005773B2"/>
     <w:pPr>
       <w:keepNext/>
       <w:keepLines/>
@@ -1218,7 +1294,6 @@
       <w:rFonts w:eastAsia="ＭＳ ゴシック"/>
       <w:b/>
       <w:bCs/>
-      <w:sz w:val="28"/>
       <w:szCs w:val="28"/>
     </w:rPr>
   </w:style>
@@ -1230,7 +1305,7 @@
     <w:uiPriority w:val="9"/>
     <w:unhideWhenUsed/>
     <w:qFormat/>
-    <w:rsid w:val="00E06198"/>
+    <w:rsid w:val="00DD1396"/>
     <w:pPr>
       <w:keepNext/>
       <w:keepLines/>
@@ -1251,7 +1326,7 @@
     <w:uiPriority w:val="9"/>
     <w:unhideWhenUsed/>
     <w:qFormat/>
-    <w:rsid w:val="00742D38"/>
+    <w:rsid w:val="00DD1396"/>
     <w:pPr>
       <w:keepNext/>
       <w:keepLines/>
@@ -1434,12 +1509,12 @@
     <w:name w:val="Heading 1 Char"/>
     <w:link w:val="Heading1"/>
     <w:uiPriority w:val="9"/>
-    <w:rsid w:val="00E06198"/>
+    <w:rsid w:val="005773B2"/>
     <w:rPr>
       <w:rFonts w:ascii="Arial" w:eastAsia="ＭＳ ゴシック" w:hAnsi="Arial"/>
       <w:b/>
       <w:bCs/>
-      <w:sz w:val="28"/>
+      <w:sz w:val="24"/>
       <w:szCs w:val="28"/>
     </w:rPr>
   </w:style>
@@ -1447,7 +1522,7 @@
     <w:name w:val="Heading 2 Char"/>
     <w:link w:val="Heading2"/>
     <w:uiPriority w:val="9"/>
-    <w:rsid w:val="00E06198"/>
+    <w:rsid w:val="00DD1396"/>
     <w:rPr>
       <w:rFonts w:ascii="Arial" w:eastAsia="ＭＳ ゴシック" w:hAnsi="Arial"/>
       <w:b/>
@@ -1460,12 +1535,12 @@
     <w:name w:val="Heading 3 Char"/>
     <w:link w:val="Heading3"/>
     <w:uiPriority w:val="9"/>
-    <w:rsid w:val="00742D38"/>
+    <w:rsid w:val="00DD1396"/>
     <w:rPr>
       <w:rFonts w:ascii="Arial" w:eastAsia="ＭＳ ゴシック" w:hAnsi="Arial"/>
       <w:bCs/>
       <w:i/>
-      <w:sz w:val="22"/>
+      <w:sz w:val="24"/>
       <w:szCs w:val="24"/>
     </w:rPr>
   </w:style>
@@ -1570,17 +1645,16 @@
     <w:link w:val="TitleChar"/>
     <w:uiPriority w:val="10"/>
     <w:qFormat/>
-    <w:rsid w:val="00E06198"/>
+    <w:rsid w:val="005773B2"/>
     <w:pPr>
       <w:contextualSpacing/>
-      <w:jc w:val="center"/>
+      <w:jc w:val="left"/>
     </w:pPr>
     <w:rPr>
       <w:rFonts w:eastAsia="ＭＳ ゴシック"/>
       <w:b/>
       <w:spacing w:val="5"/>
       <w:kern w:val="28"/>
-      <w:sz w:val="28"/>
       <w:szCs w:val="36"/>
     </w:rPr>
   </w:style>
@@ -1588,13 +1662,13 @@
     <w:name w:val="Title Char"/>
     <w:link w:val="Title"/>
     <w:uiPriority w:val="10"/>
-    <w:rsid w:val="00E06198"/>
+    <w:rsid w:val="005773B2"/>
     <w:rPr>
       <w:rFonts w:ascii="Arial" w:eastAsia="ＭＳ ゴシック" w:hAnsi="Arial"/>
       <w:b/>
       <w:spacing w:val="5"/>
       <w:kern w:val="28"/>
-      <w:sz w:val="28"/>
+      <w:sz w:val="24"/>
       <w:szCs w:val="36"/>
     </w:rPr>
   </w:style>
@@ -1913,7 +1987,7 @@
     <w:basedOn w:val="Title"/>
     <w:link w:val="AuthorChar"/>
     <w:qFormat/>
-    <w:rsid w:val="004A5F6D"/>
+    <w:rsid w:val="00DD1396"/>
     <w:rPr>
       <w:b w:val="0"/>
     </w:rPr>
@@ -1922,7 +1996,7 @@
     <w:name w:val="Author Char"/>
     <w:basedOn w:val="TitleChar"/>
     <w:link w:val="Author"/>
-    <w:rsid w:val="004A5F6D"/>
+    <w:rsid w:val="00DD1396"/>
     <w:rPr>
       <w:rFonts w:ascii="Arial" w:eastAsia="ＭＳ ゴシック" w:hAnsi="Arial"/>
       <w:b w:val="0"/>
@@ -1938,11 +2012,10 @@
     <w:next w:val="Normal"/>
     <w:link w:val="DateChar"/>
     <w:uiPriority w:val="99"/>
-    <w:semiHidden/>
-    <w:unhideWhenUsed/>
-    <w:rsid w:val="004A5F6D"/>
-    <w:pPr>
-      <w:jc w:val="center"/>
+    <w:unhideWhenUsed/>
+    <w:rsid w:val="00EF4CE4"/>
+    <w:pPr>
+      <w:jc w:val="left"/>
     </w:pPr>
   </w:style>
   <w:style w:type="character" w:customStyle="1" w:styleId="DateChar">
@@ -1950,8 +2023,7 @@
     <w:basedOn w:val="DefaultParagraphFont"/>
     <w:link w:val="Date"/>
     <w:uiPriority w:val="99"/>
-    <w:semiHidden/>
-    <w:rsid w:val="004A5F6D"/>
+    <w:rsid w:val="00EF4CE4"/>
     <w:rPr>
       <w:rFonts w:ascii="Arial" w:hAnsi="Arial"/>
       <w:sz w:val="24"/>
@@ -1968,6 +2040,14 @@
     <w:pPr>
       <w:ind w:left="720" w:hanging="720"/>
     </w:pPr>
+  </w:style>
+  <w:style w:type="character" w:styleId="LineNumber">
+    <w:name w:val="line number"/>
+    <w:basedOn w:val="DefaultParagraphFont"/>
+    <w:uiPriority w:val="99"/>
+    <w:semiHidden/>
+    <w:unhideWhenUsed/>
+    <w:rsid w:val="00885913"/>
   </w:style>
 </w:styles>
 </file>
@@ -2297,7 +2377,7 @@
 </file>
 
 <file path=customXml/itemProps1.xml><?xml version="1.0" encoding="utf-8"?>
-<ds:datastoreItem xmlns:ds="http://schemas.openxmlformats.org/officeDocument/2006/customXml" ds:itemID="{29F8E398-493E-B841-A332-C5AF53603191}">
+<ds:datastoreItem xmlns:ds="http://schemas.openxmlformats.org/officeDocument/2006/customXml" ds:itemID="{50A398C2-95C9-A64D-BE79-9AB6C2BC17F8}">
   <ds:schemaRefs>
     <ds:schemaRef ds:uri="http://schemas.openxmlformats.org/officeDocument/2006/bibliography"/>
   </ds:schemaRefs>

</xml_diff>

<commit_message>
Update template with spacing and indentation
</commit_message>
<xml_diff>
--- a/manuscript/template.docx
+++ b/manuscript/template.docx
@@ -4,7 +4,7 @@
   <w:body>
     <w:p>
       <w:pPr>
-        <w:pStyle w:val="Date"/>
+        <w:pStyle w:val="Bibliography"/>
       </w:pPr>
       <w:bookmarkStart w:id="0" w:name="_GoBack"/>
       <w:bookmarkEnd w:id="0"/>
@@ -26,6 +26,9 @@
 <w:endnotes xmlns:wpc="http://schemas.microsoft.com/office/word/2010/wordprocessingCanvas" xmlns:mo="http://schemas.microsoft.com/office/mac/office/2008/main" xmlns:mc="http://schemas.openxmlformats.org/markup-compatibility/2006" xmlns:mv="urn:schemas-microsoft-com:mac:vml" xmlns:o="urn:schemas-microsoft-com:office:office" xmlns:r="http://schemas.openxmlformats.org/officeDocument/2006/relationships" xmlns:m="http://schemas.openxmlformats.org/officeDocument/2006/math" xmlns:v="urn:schemas-microsoft-com:vml" xmlns:wp14="http://schemas.microsoft.com/office/word/2010/wordprocessingDrawing" xmlns:wp="http://schemas.openxmlformats.org/drawingml/2006/wordprocessingDrawing" xmlns:w10="urn:schemas-microsoft-com:office:word" xmlns:w="http://schemas.openxmlformats.org/wordprocessingml/2006/main" xmlns:w14="http://schemas.microsoft.com/office/word/2010/wordml" xmlns:wpg="http://schemas.microsoft.com/office/word/2010/wordprocessingGroup" xmlns:wpi="http://schemas.microsoft.com/office/word/2010/wordprocessingInk" xmlns:wne="http://schemas.microsoft.com/office/word/2006/wordml" xmlns:wps="http://schemas.microsoft.com/office/word/2010/wordprocessingShape" mc:Ignorable="w14 wp14">
   <w:endnote w:type="separator" w:id="-1">
     <w:p>
+      <w:pPr>
+        <w:spacing w:line="240" w:lineRule="auto"/>
+      </w:pPr>
       <w:r>
         <w:separator/>
       </w:r>
@@ -33,6 +36,9 @@
   </w:endnote>
   <w:endnote w:type="continuationSeparator" w:id="0">
     <w:p>
+      <w:pPr>
+        <w:spacing w:line="240" w:lineRule="auto"/>
+      </w:pPr>
       <w:r>
         <w:continuationSeparator/>
       </w:r>
@@ -170,6 +176,296 @@
     </w:p>
   </w:footnote>
 </w:footnotes>
+</file>
+
+<file path=word/numbering.xml><?xml version="1.0" encoding="utf-8"?>
+<w:numbering xmlns:wpc="http://schemas.microsoft.com/office/word/2010/wordprocessingCanvas" xmlns:mo="http://schemas.microsoft.com/office/mac/office/2008/main" xmlns:mc="http://schemas.openxmlformats.org/markup-compatibility/2006" xmlns:mv="urn:schemas-microsoft-com:mac:vml" xmlns:o="urn:schemas-microsoft-com:office:office" xmlns:r="http://schemas.openxmlformats.org/officeDocument/2006/relationships" xmlns:m="http://schemas.openxmlformats.org/officeDocument/2006/math" xmlns:v="urn:schemas-microsoft-com:vml" xmlns:wp14="http://schemas.microsoft.com/office/word/2010/wordprocessingDrawing" xmlns:wp="http://schemas.openxmlformats.org/drawingml/2006/wordprocessingDrawing" xmlns:w10="urn:schemas-microsoft-com:office:word" xmlns:w="http://schemas.openxmlformats.org/wordprocessingml/2006/main" xmlns:w14="http://schemas.microsoft.com/office/word/2010/wordml" xmlns:wpg="http://schemas.microsoft.com/office/word/2010/wordprocessingGroup" xmlns:wpi="http://schemas.microsoft.com/office/word/2010/wordprocessingInk" xmlns:wne="http://schemas.microsoft.com/office/word/2006/wordml" xmlns:wps="http://schemas.microsoft.com/office/word/2010/wordprocessingShape" mc:Ignorable="w14 wp14">
+  <w:abstractNum w:abstractNumId="0">
+    <w:nsid w:val="E17F69BA"/>
+    <w:multiLevelType w:val="multilevel"/>
+    <w:tmpl w:val="21B44DDA"/>
+    <w:lvl w:ilvl="0">
+      <w:numFmt w:val="bullet"/>
+      <w:lvlText w:val=" "/>
+      <w:lvlJc w:val="left"/>
+      <w:pPr>
+        <w:tabs>
+          <w:tab w:val="num" w:pos="0"/>
+        </w:tabs>
+        <w:ind w:left="480" w:hanging="480"/>
+      </w:pPr>
+    </w:lvl>
+    <w:lvl w:ilvl="1">
+      <w:numFmt w:val="bullet"/>
+      <w:lvlText w:val=" "/>
+      <w:lvlJc w:val="left"/>
+      <w:pPr>
+        <w:tabs>
+          <w:tab w:val="num" w:pos="720"/>
+        </w:tabs>
+        <w:ind w:left="1200" w:hanging="480"/>
+      </w:pPr>
+    </w:lvl>
+    <w:lvl w:ilvl="2">
+      <w:numFmt w:val="bullet"/>
+      <w:lvlText w:val=" "/>
+      <w:lvlJc w:val="left"/>
+      <w:pPr>
+        <w:tabs>
+          <w:tab w:val="num" w:pos="1440"/>
+        </w:tabs>
+        <w:ind w:left="1920" w:hanging="480"/>
+      </w:pPr>
+    </w:lvl>
+    <w:lvl w:ilvl="3">
+      <w:numFmt w:val="bullet"/>
+      <w:lvlText w:val=" "/>
+      <w:lvlJc w:val="left"/>
+      <w:pPr>
+        <w:tabs>
+          <w:tab w:val="num" w:pos="2160"/>
+        </w:tabs>
+        <w:ind w:left="2640" w:hanging="480"/>
+      </w:pPr>
+    </w:lvl>
+    <w:lvl w:ilvl="4">
+      <w:numFmt w:val="bullet"/>
+      <w:lvlText w:val=" "/>
+      <w:lvlJc w:val="left"/>
+      <w:pPr>
+        <w:tabs>
+          <w:tab w:val="num" w:pos="2880"/>
+        </w:tabs>
+        <w:ind w:left="3360" w:hanging="480"/>
+      </w:pPr>
+    </w:lvl>
+    <w:lvl w:ilvl="5">
+      <w:numFmt w:val="bullet"/>
+      <w:lvlText w:val=" "/>
+      <w:lvlJc w:val="left"/>
+      <w:pPr>
+        <w:tabs>
+          <w:tab w:val="num" w:pos="3600"/>
+        </w:tabs>
+        <w:ind w:left="4080" w:hanging="480"/>
+      </w:pPr>
+    </w:lvl>
+    <w:lvl w:ilvl="6">
+      <w:numFmt w:val="bullet"/>
+      <w:lvlText w:val=" "/>
+      <w:lvlJc w:val="left"/>
+      <w:pPr>
+        <w:tabs>
+          <w:tab w:val="num" w:pos="4320"/>
+        </w:tabs>
+        <w:ind w:left="4800" w:hanging="480"/>
+      </w:pPr>
+    </w:lvl>
+    <w:lvl w:ilvl="7">
+      <w:numFmt w:val="decimal"/>
+      <w:lvlText w:val=""/>
+      <w:lvlJc w:val="left"/>
+    </w:lvl>
+    <w:lvl w:ilvl="8">
+      <w:numFmt w:val="decimal"/>
+      <w:lvlText w:val=""/>
+      <w:lvlJc w:val="left"/>
+    </w:lvl>
+  </w:abstractNum>
+  <w:abstractNum w:abstractNumId="1">
+    <w:nsid w:val="4076F7CE"/>
+    <w:multiLevelType w:val="multilevel"/>
+    <w:tmpl w:val="CA0E12F4"/>
+    <w:lvl w:ilvl="0">
+      <w:numFmt w:val="bullet"/>
+      <w:lvlText w:val=" "/>
+      <w:lvlJc w:val="left"/>
+      <w:pPr>
+        <w:tabs>
+          <w:tab w:val="num" w:pos="0"/>
+        </w:tabs>
+        <w:ind w:left="480" w:hanging="480"/>
+      </w:pPr>
+    </w:lvl>
+    <w:lvl w:ilvl="1">
+      <w:numFmt w:val="bullet"/>
+      <w:lvlText w:val=" "/>
+      <w:lvlJc w:val="left"/>
+      <w:pPr>
+        <w:tabs>
+          <w:tab w:val="num" w:pos="720"/>
+        </w:tabs>
+        <w:ind w:left="1200" w:hanging="480"/>
+      </w:pPr>
+    </w:lvl>
+    <w:lvl w:ilvl="2">
+      <w:numFmt w:val="bullet"/>
+      <w:lvlText w:val=" "/>
+      <w:lvlJc w:val="left"/>
+      <w:pPr>
+        <w:tabs>
+          <w:tab w:val="num" w:pos="1440"/>
+        </w:tabs>
+        <w:ind w:left="1920" w:hanging="480"/>
+      </w:pPr>
+    </w:lvl>
+    <w:lvl w:ilvl="3">
+      <w:numFmt w:val="bullet"/>
+      <w:lvlText w:val=" "/>
+      <w:lvlJc w:val="left"/>
+      <w:pPr>
+        <w:tabs>
+          <w:tab w:val="num" w:pos="2160"/>
+        </w:tabs>
+        <w:ind w:left="2640" w:hanging="480"/>
+      </w:pPr>
+    </w:lvl>
+    <w:lvl w:ilvl="4">
+      <w:numFmt w:val="bullet"/>
+      <w:lvlText w:val=" "/>
+      <w:lvlJc w:val="left"/>
+      <w:pPr>
+        <w:tabs>
+          <w:tab w:val="num" w:pos="2880"/>
+        </w:tabs>
+        <w:ind w:left="3360" w:hanging="480"/>
+      </w:pPr>
+    </w:lvl>
+    <w:lvl w:ilvl="5">
+      <w:numFmt w:val="bullet"/>
+      <w:lvlText w:val=" "/>
+      <w:lvlJc w:val="left"/>
+      <w:pPr>
+        <w:tabs>
+          <w:tab w:val="num" w:pos="3600"/>
+        </w:tabs>
+        <w:ind w:left="4080" w:hanging="480"/>
+      </w:pPr>
+    </w:lvl>
+    <w:lvl w:ilvl="6">
+      <w:numFmt w:val="bullet"/>
+      <w:lvlText w:val=" "/>
+      <w:lvlJc w:val="left"/>
+      <w:pPr>
+        <w:tabs>
+          <w:tab w:val="num" w:pos="4320"/>
+        </w:tabs>
+        <w:ind w:left="4800" w:hanging="480"/>
+      </w:pPr>
+    </w:lvl>
+    <w:lvl w:ilvl="7">
+      <w:numFmt w:val="decimal"/>
+      <w:lvlText w:val=""/>
+      <w:lvlJc w:val="left"/>
+    </w:lvl>
+    <w:lvl w:ilvl="8">
+      <w:numFmt w:val="decimal"/>
+      <w:lvlText w:val=""/>
+      <w:lvlJc w:val="left"/>
+    </w:lvl>
+  </w:abstractNum>
+  <w:abstractNum w:abstractNumId="2">
+    <w:nsid w:val="7E928774"/>
+    <w:multiLevelType w:val="multilevel"/>
+    <w:tmpl w:val="048A77E2"/>
+    <w:lvl w:ilvl="0">
+      <w:numFmt w:val="bullet"/>
+      <w:lvlText w:val=" "/>
+      <w:lvlJc w:val="left"/>
+      <w:pPr>
+        <w:tabs>
+          <w:tab w:val="num" w:pos="0"/>
+        </w:tabs>
+        <w:ind w:left="480" w:hanging="480"/>
+      </w:pPr>
+    </w:lvl>
+    <w:lvl w:ilvl="1">
+      <w:numFmt w:val="bullet"/>
+      <w:lvlText w:val=" "/>
+      <w:lvlJc w:val="left"/>
+      <w:pPr>
+        <w:tabs>
+          <w:tab w:val="num" w:pos="720"/>
+        </w:tabs>
+        <w:ind w:left="1200" w:hanging="480"/>
+      </w:pPr>
+    </w:lvl>
+    <w:lvl w:ilvl="2">
+      <w:numFmt w:val="bullet"/>
+      <w:lvlText w:val=" "/>
+      <w:lvlJc w:val="left"/>
+      <w:pPr>
+        <w:tabs>
+          <w:tab w:val="num" w:pos="1440"/>
+        </w:tabs>
+        <w:ind w:left="1920" w:hanging="480"/>
+      </w:pPr>
+    </w:lvl>
+    <w:lvl w:ilvl="3">
+      <w:numFmt w:val="bullet"/>
+      <w:lvlText w:val=" "/>
+      <w:lvlJc w:val="left"/>
+      <w:pPr>
+        <w:tabs>
+          <w:tab w:val="num" w:pos="2160"/>
+        </w:tabs>
+        <w:ind w:left="2640" w:hanging="480"/>
+      </w:pPr>
+    </w:lvl>
+    <w:lvl w:ilvl="4">
+      <w:numFmt w:val="bullet"/>
+      <w:lvlText w:val=" "/>
+      <w:lvlJc w:val="left"/>
+      <w:pPr>
+        <w:tabs>
+          <w:tab w:val="num" w:pos="2880"/>
+        </w:tabs>
+        <w:ind w:left="3360" w:hanging="480"/>
+      </w:pPr>
+    </w:lvl>
+    <w:lvl w:ilvl="5">
+      <w:numFmt w:val="bullet"/>
+      <w:lvlText w:val=" "/>
+      <w:lvlJc w:val="left"/>
+      <w:pPr>
+        <w:tabs>
+          <w:tab w:val="num" w:pos="3600"/>
+        </w:tabs>
+        <w:ind w:left="4080" w:hanging="480"/>
+      </w:pPr>
+    </w:lvl>
+    <w:lvl w:ilvl="6">
+      <w:numFmt w:val="bullet"/>
+      <w:lvlText w:val=" "/>
+      <w:lvlJc w:val="left"/>
+      <w:pPr>
+        <w:tabs>
+          <w:tab w:val="num" w:pos="4320"/>
+        </w:tabs>
+        <w:ind w:left="4800" w:hanging="480"/>
+      </w:pPr>
+    </w:lvl>
+    <w:lvl w:ilvl="7">
+      <w:numFmt w:val="decimal"/>
+      <w:lvlText w:val=""/>
+      <w:lvlJc w:val="left"/>
+    </w:lvl>
+    <w:lvl w:ilvl="8">
+      <w:numFmt w:val="decimal"/>
+      <w:lvlText w:val=""/>
+      <w:lvlJc w:val="left"/>
+    </w:lvl>
+  </w:abstractNum>
+  <w:num w:numId="1">
+    <w:abstractNumId w:val="0"/>
+  </w:num>
+  <w:num w:numId="2">
+    <w:abstractNumId w:val="2"/>
+  </w:num>
+  <w:num w:numId="3">
+    <w:abstractNumId w:val="1"/>
+  </w:num>
+</w:numbering>
 </file>
 
 <file path=word/styles.xml><?xml version="1.0" encoding="utf-8"?>
@@ -325,9 +621,10 @@
   <w:style w:type="paragraph" w:default="1" w:styleId="Normal">
     <w:name w:val="Normal"/>
     <w:qFormat/>
-    <w:rsid w:val="00DD1396"/>
+    <w:rsid w:val="00A97DE2"/>
     <w:pPr>
       <w:spacing w:line="480" w:lineRule="auto"/>
+      <w:ind w:firstLine="720"/>
       <w:jc w:val="both"/>
     </w:pPr>
     <w:rPr>
@@ -343,10 +640,12 @@
     <w:link w:val="Heading1Char"/>
     <w:uiPriority w:val="9"/>
     <w:qFormat/>
-    <w:rsid w:val="005773B2"/>
+    <w:rsid w:val="00A97DE2"/>
     <w:pPr>
       <w:keepNext/>
       <w:keepLines/>
+      <w:spacing w:before="240"/>
+      <w:ind w:firstLine="0"/>
       <w:jc w:val="left"/>
       <w:outlineLvl w:val="0"/>
     </w:pPr>
@@ -365,16 +664,18 @@
     <w:uiPriority w:val="9"/>
     <w:unhideWhenUsed/>
     <w:qFormat/>
-    <w:rsid w:val="00DD1396"/>
+    <w:rsid w:val="00A97DE2"/>
     <w:pPr>
       <w:keepNext/>
       <w:keepLines/>
+      <w:spacing w:before="240"/>
+      <w:ind w:firstLine="0"/>
       <w:outlineLvl w:val="1"/>
     </w:pPr>
     <w:rPr>
       <w:rFonts w:eastAsia="ＭＳ ゴシック"/>
-      <w:b/>
       <w:bCs/>
+      <w:i/>
       <w:szCs w:val="28"/>
     </w:rPr>
   </w:style>
@@ -569,7 +870,7 @@
     <w:name w:val="Heading 1 Char"/>
     <w:link w:val="Heading1"/>
     <w:uiPriority w:val="9"/>
-    <w:rsid w:val="005773B2"/>
+    <w:rsid w:val="00A97DE2"/>
     <w:rPr>
       <w:rFonts w:ascii="Arial" w:eastAsia="ＭＳ ゴシック" w:hAnsi="Arial"/>
       <w:b/>
@@ -582,11 +883,11 @@
     <w:name w:val="Heading 2 Char"/>
     <w:link w:val="Heading2"/>
     <w:uiPriority w:val="9"/>
-    <w:rsid w:val="00DD1396"/>
+    <w:rsid w:val="00A97DE2"/>
     <w:rPr>
       <w:rFonts w:ascii="Arial" w:eastAsia="ＭＳ ゴシック" w:hAnsi="Arial"/>
-      <w:b/>
       <w:bCs/>
+      <w:i/>
       <w:sz w:val="24"/>
       <w:szCs w:val="28"/>
     </w:rPr>
@@ -705,8 +1006,9 @@
     <w:link w:val="TitleChar"/>
     <w:uiPriority w:val="10"/>
     <w:qFormat/>
-    <w:rsid w:val="005773B2"/>
-    <w:pPr>
+    <w:rsid w:val="00A97DE2"/>
+    <w:pPr>
+      <w:ind w:firstLine="0"/>
       <w:contextualSpacing/>
       <w:jc w:val="left"/>
     </w:pPr>
@@ -722,7 +1024,7 @@
     <w:name w:val="Title Char"/>
     <w:link w:val="Title"/>
     <w:uiPriority w:val="10"/>
-    <w:rsid w:val="005773B2"/>
+    <w:rsid w:val="00A97DE2"/>
     <w:rPr>
       <w:rFonts w:ascii="Arial" w:eastAsia="ＭＳ ゴシック" w:hAnsi="Arial"/>
       <w:b/>
@@ -739,17 +1041,17 @@
     <w:link w:val="SubtitleChar"/>
     <w:uiPriority w:val="11"/>
     <w:qFormat/>
-    <w:rsid w:val="002A04ED"/>
+    <w:rsid w:val="00A97DE2"/>
     <w:pPr>
       <w:numPr>
         <w:ilvl w:val="1"/>
       </w:numPr>
-    </w:pPr>
-    <w:rPr>
-      <w:rFonts w:ascii="Calibri" w:eastAsia="ＭＳ ゴシック" w:hAnsi="Calibri"/>
-      <w:i/>
-      <w:iCs/>
-      <w:color w:val="4F81BD"/>
+      <w:spacing w:before="240"/>
+      <w:ind w:firstLine="720"/>
+      <w:jc w:val="left"/>
+    </w:pPr>
+    <w:rPr>
+      <w:rFonts w:eastAsia="ＭＳ ゴシック"/>
       <w:spacing w:val="15"/>
     </w:rPr>
   </w:style>
@@ -757,12 +1059,9 @@
     <w:name w:val="Subtitle Char"/>
     <w:link w:val="Subtitle"/>
     <w:uiPriority w:val="11"/>
-    <w:rsid w:val="002A04ED"/>
-    <w:rPr>
-      <w:rFonts w:ascii="Calibri" w:eastAsia="ＭＳ ゴシック" w:hAnsi="Calibri" w:cs="Times New Roman"/>
-      <w:i/>
-      <w:iCs/>
-      <w:color w:val="4F81BD"/>
+    <w:rsid w:val="00A97DE2"/>
+    <w:rPr>
+      <w:rFonts w:ascii="Arial" w:eastAsia="ＭＳ ゴシック" w:hAnsi="Arial"/>
       <w:spacing w:val="15"/>
       <w:sz w:val="24"/>
       <w:szCs w:val="24"/>
@@ -1044,26 +1343,28 @@
   </w:style>
   <w:style w:type="paragraph" w:customStyle="1" w:styleId="Author">
     <w:name w:val="Author"/>
-    <w:basedOn w:val="Title"/>
+    <w:basedOn w:val="Normal"/>
     <w:link w:val="AuthorChar"/>
     <w:qFormat/>
-    <w:rsid w:val="00DD1396"/>
-    <w:rPr>
-      <w:b w:val="0"/>
-    </w:rPr>
+    <w:rsid w:val="00A97DE2"/>
+    <w:pPr>
+      <w:spacing w:before="240"/>
+      <w:ind w:firstLine="0"/>
+      <w:jc w:val="left"/>
+    </w:pPr>
   </w:style>
   <w:style w:type="character" w:customStyle="1" w:styleId="AuthorChar">
     <w:name w:val="Author Char"/>
     <w:basedOn w:val="TitleChar"/>
     <w:link w:val="Author"/>
-    <w:rsid w:val="00DD1396"/>
+    <w:rsid w:val="00A97DE2"/>
     <w:rPr>
       <w:rFonts w:ascii="Arial" w:eastAsia="ＭＳ ゴシック" w:hAnsi="Arial"/>
       <w:b w:val="0"/>
       <w:spacing w:val="5"/>
       <w:kern w:val="28"/>
-      <w:sz w:val="28"/>
-      <w:szCs w:val="36"/>
+      <w:sz w:val="24"/>
+      <w:szCs w:val="24"/>
     </w:rPr>
   </w:style>
   <w:style w:type="paragraph" w:styleId="Date">
@@ -1073,8 +1374,10 @@
     <w:link w:val="DateChar"/>
     <w:uiPriority w:val="99"/>
     <w:unhideWhenUsed/>
-    <w:rsid w:val="00EF4CE4"/>
-    <w:pPr>
+    <w:rsid w:val="00A97DE2"/>
+    <w:pPr>
+      <w:spacing w:before="240"/>
+      <w:ind w:firstLine="0"/>
       <w:jc w:val="left"/>
     </w:pPr>
   </w:style>
@@ -1083,7 +1386,7 @@
     <w:basedOn w:val="DefaultParagraphFont"/>
     <w:link w:val="Date"/>
     <w:uiPriority w:val="99"/>
-    <w:rsid w:val="00EF4CE4"/>
+    <w:rsid w:val="00A97DE2"/>
     <w:rPr>
       <w:rFonts w:ascii="Arial" w:hAnsi="Arial"/>
       <w:sz w:val="24"/>
@@ -1108,6 +1411,218 @@
     <w:semiHidden/>
     <w:unhideWhenUsed/>
     <w:rsid w:val="00885913"/>
+  </w:style>
+  <w:style w:type="paragraph" w:styleId="BodyText">
+    <w:name w:val="Body Text"/>
+    <w:basedOn w:val="Normal"/>
+    <w:link w:val="BodyTextChar"/>
+    <w:uiPriority w:val="99"/>
+    <w:unhideWhenUsed/>
+    <w:rsid w:val="006D7026"/>
+  </w:style>
+  <w:style w:type="character" w:customStyle="1" w:styleId="BodyTextChar">
+    <w:name w:val="Body Text Char"/>
+    <w:basedOn w:val="DefaultParagraphFont"/>
+    <w:link w:val="BodyText"/>
+    <w:uiPriority w:val="99"/>
+    <w:rsid w:val="006D7026"/>
+    <w:rPr>
+      <w:rFonts w:ascii="Arial" w:hAnsi="Arial"/>
+      <w:sz w:val="24"/>
+      <w:szCs w:val="24"/>
+    </w:rPr>
+  </w:style>
+  <w:style w:type="paragraph" w:customStyle="1" w:styleId="SourceCode">
+    <w:name w:val="Source Code"/>
+    <w:basedOn w:val="Normal"/>
+    <w:pPr>
+      <w:wordWrap w:val="0"/>
+    </w:pPr>
+  </w:style>
+  <w:style w:type="character" w:customStyle="1" w:styleId="KeywordTok">
+    <w:name w:val="KeywordTok"/>
+    <w:rPr>
+      <w:b/>
+      <w:color w:val="007020"/>
+    </w:rPr>
+  </w:style>
+  <w:style w:type="character" w:customStyle="1" w:styleId="DataTypeTok">
+    <w:name w:val="DataTypeTok"/>
+    <w:rPr>
+      <w:color w:val="902000"/>
+    </w:rPr>
+  </w:style>
+  <w:style w:type="character" w:customStyle="1" w:styleId="DecValTok">
+    <w:name w:val="DecValTok"/>
+    <w:rPr>
+      <w:color w:val="40A070"/>
+    </w:rPr>
+  </w:style>
+  <w:style w:type="character" w:customStyle="1" w:styleId="BaseNTok">
+    <w:name w:val="BaseNTok"/>
+    <w:rPr>
+      <w:color w:val="40A070"/>
+    </w:rPr>
+  </w:style>
+  <w:style w:type="character" w:customStyle="1" w:styleId="FloatTok">
+    <w:name w:val="FloatTok"/>
+    <w:rPr>
+      <w:color w:val="40A070"/>
+    </w:rPr>
+  </w:style>
+  <w:style w:type="character" w:customStyle="1" w:styleId="ConstantTok">
+    <w:name w:val="ConstantTok"/>
+    <w:rPr>
+      <w:color w:val="880000"/>
+    </w:rPr>
+  </w:style>
+  <w:style w:type="character" w:customStyle="1" w:styleId="CharTok">
+    <w:name w:val="CharTok"/>
+    <w:rPr>
+      <w:color w:val="4070A0"/>
+    </w:rPr>
+  </w:style>
+  <w:style w:type="character" w:customStyle="1" w:styleId="SpecialCharTok">
+    <w:name w:val="SpecialCharTok"/>
+    <w:rPr>
+      <w:color w:val="4070A0"/>
+    </w:rPr>
+  </w:style>
+  <w:style w:type="character" w:customStyle="1" w:styleId="StringTok">
+    <w:name w:val="StringTok"/>
+    <w:rPr>
+      <w:color w:val="4070A0"/>
+    </w:rPr>
+  </w:style>
+  <w:style w:type="character" w:customStyle="1" w:styleId="VerbatimStringTok">
+    <w:name w:val="VerbatimStringTok"/>
+    <w:rPr>
+      <w:color w:val="4070A0"/>
+    </w:rPr>
+  </w:style>
+  <w:style w:type="character" w:customStyle="1" w:styleId="SpecialStringTok">
+    <w:name w:val="SpecialStringTok"/>
+    <w:rPr>
+      <w:color w:val="BB6688"/>
+    </w:rPr>
+  </w:style>
+  <w:style w:type="character" w:customStyle="1" w:styleId="ImportTok">
+    <w:name w:val="ImportTok"/>
+  </w:style>
+  <w:style w:type="character" w:customStyle="1" w:styleId="CommentTok">
+    <w:name w:val="CommentTok"/>
+    <w:rPr>
+      <w:i/>
+      <w:color w:val="60A0B0"/>
+    </w:rPr>
+  </w:style>
+  <w:style w:type="character" w:customStyle="1" w:styleId="DocumentationTok">
+    <w:name w:val="DocumentationTok"/>
+    <w:rPr>
+      <w:i/>
+      <w:color w:val="BA2121"/>
+    </w:rPr>
+  </w:style>
+  <w:style w:type="character" w:customStyle="1" w:styleId="AnnotationTok">
+    <w:name w:val="AnnotationTok"/>
+    <w:rPr>
+      <w:b/>
+      <w:i/>
+      <w:color w:val="60A0B0"/>
+    </w:rPr>
+  </w:style>
+  <w:style w:type="character" w:customStyle="1" w:styleId="CommentVarTok">
+    <w:name w:val="CommentVarTok"/>
+    <w:rPr>
+      <w:b/>
+      <w:i/>
+      <w:color w:val="60A0B0"/>
+    </w:rPr>
+  </w:style>
+  <w:style w:type="character" w:customStyle="1" w:styleId="OtherTok">
+    <w:name w:val="OtherTok"/>
+    <w:rPr>
+      <w:color w:val="007020"/>
+    </w:rPr>
+  </w:style>
+  <w:style w:type="character" w:customStyle="1" w:styleId="FunctionTok">
+    <w:name w:val="FunctionTok"/>
+    <w:rPr>
+      <w:color w:val="06287E"/>
+    </w:rPr>
+  </w:style>
+  <w:style w:type="character" w:customStyle="1" w:styleId="VariableTok">
+    <w:name w:val="VariableTok"/>
+    <w:rPr>
+      <w:color w:val="19177C"/>
+    </w:rPr>
+  </w:style>
+  <w:style w:type="character" w:customStyle="1" w:styleId="ControlFlowTok">
+    <w:name w:val="ControlFlowTok"/>
+    <w:rPr>
+      <w:b/>
+      <w:color w:val="007020"/>
+    </w:rPr>
+  </w:style>
+  <w:style w:type="character" w:customStyle="1" w:styleId="OperatorTok">
+    <w:name w:val="OperatorTok"/>
+    <w:rPr>
+      <w:color w:val="666666"/>
+    </w:rPr>
+  </w:style>
+  <w:style w:type="character" w:customStyle="1" w:styleId="BuiltInTok">
+    <w:name w:val="BuiltInTok"/>
+  </w:style>
+  <w:style w:type="character" w:customStyle="1" w:styleId="ExtensionTok">
+    <w:name w:val="ExtensionTok"/>
+  </w:style>
+  <w:style w:type="character" w:customStyle="1" w:styleId="PreprocessorTok">
+    <w:name w:val="PreprocessorTok"/>
+    <w:rPr>
+      <w:color w:val="BC7A00"/>
+    </w:rPr>
+  </w:style>
+  <w:style w:type="character" w:customStyle="1" w:styleId="AttributeTok">
+    <w:name w:val="AttributeTok"/>
+    <w:rPr>
+      <w:color w:val="7D9029"/>
+    </w:rPr>
+  </w:style>
+  <w:style w:type="character" w:customStyle="1" w:styleId="RegionMarkerTok">
+    <w:name w:val="RegionMarkerTok"/>
+  </w:style>
+  <w:style w:type="character" w:customStyle="1" w:styleId="InformationTok">
+    <w:name w:val="InformationTok"/>
+    <w:rPr>
+      <w:b/>
+      <w:i/>
+      <w:color w:val="60A0B0"/>
+    </w:rPr>
+  </w:style>
+  <w:style w:type="character" w:customStyle="1" w:styleId="WarningTok">
+    <w:name w:val="WarningTok"/>
+    <w:rPr>
+      <w:b/>
+      <w:i/>
+      <w:color w:val="60A0B0"/>
+    </w:rPr>
+  </w:style>
+  <w:style w:type="character" w:customStyle="1" w:styleId="AlertTok">
+    <w:name w:val="AlertTok"/>
+    <w:rPr>
+      <w:b/>
+      <w:color w:val="FF0000"/>
+    </w:rPr>
+  </w:style>
+  <w:style w:type="character" w:customStyle="1" w:styleId="ErrorTok">
+    <w:name w:val="ErrorTok"/>
+    <w:rPr>
+      <w:b/>
+      <w:color w:val="FF0000"/>
+    </w:rPr>
+  </w:style>
+  <w:style w:type="character" w:customStyle="1" w:styleId="NormalTok">
+    <w:name w:val="NormalTok"/>
   </w:style>
 </w:styles>
 </file>
@@ -1117,8 +1632,10 @@
   <w:docDefaults>
     <w:rPrDefault>
       <w:rPr>
-        <w:rFonts w:ascii="Cambria" w:eastAsia="ＭＳ 明朝" w:hAnsi="Cambria" w:cs="Times New Roman"/>
-        <w:lang w:val="en-US" w:eastAsia="en-US" w:bidi="ar-SA"/>
+        <w:rFonts w:asciiTheme="minorHAnsi" w:eastAsia="ＭＳ 明朝" w:hAnsiTheme="minorHAnsi" w:cstheme="minorBidi"/>
+        <w:sz w:val="24"/>
+        <w:szCs w:val="24"/>
+        <w:lang w:val="en-US" w:eastAsia="ja-JP" w:bidi="ar-SA"/>
       </w:rPr>
     </w:rPrDefault>
     <w:pPrDefault/>
@@ -1265,218 +1782,6 @@
   <w:style w:type="paragraph" w:default="1" w:styleId="Normal">
     <w:name w:val="Normal"/>
     <w:qFormat/>
-    <w:rsid w:val="00DD1396"/>
-    <w:pPr>
-      <w:spacing w:line="480" w:lineRule="auto"/>
-      <w:jc w:val="both"/>
-    </w:pPr>
-    <w:rPr>
-      <w:rFonts w:ascii="Arial" w:hAnsi="Arial"/>
-      <w:sz w:val="24"/>
-      <w:szCs w:val="24"/>
-    </w:rPr>
-  </w:style>
-  <w:style w:type="paragraph" w:styleId="Heading1">
-    <w:name w:val="heading 1"/>
-    <w:basedOn w:val="Normal"/>
-    <w:next w:val="Normal"/>
-    <w:link w:val="Heading1Char"/>
-    <w:uiPriority w:val="9"/>
-    <w:qFormat/>
-    <w:rsid w:val="005773B2"/>
-    <w:pPr>
-      <w:keepNext/>
-      <w:keepLines/>
-      <w:jc w:val="left"/>
-      <w:outlineLvl w:val="0"/>
-    </w:pPr>
-    <w:rPr>
-      <w:rFonts w:eastAsia="ＭＳ ゴシック"/>
-      <w:b/>
-      <w:bCs/>
-      <w:szCs w:val="28"/>
-    </w:rPr>
-  </w:style>
-  <w:style w:type="paragraph" w:styleId="Heading2">
-    <w:name w:val="heading 2"/>
-    <w:basedOn w:val="Normal"/>
-    <w:next w:val="Normal"/>
-    <w:link w:val="Heading2Char"/>
-    <w:uiPriority w:val="9"/>
-    <w:unhideWhenUsed/>
-    <w:qFormat/>
-    <w:rsid w:val="00DD1396"/>
-    <w:pPr>
-      <w:keepNext/>
-      <w:keepLines/>
-      <w:outlineLvl w:val="1"/>
-    </w:pPr>
-    <w:rPr>
-      <w:rFonts w:eastAsia="ＭＳ ゴシック"/>
-      <w:b/>
-      <w:bCs/>
-      <w:szCs w:val="28"/>
-    </w:rPr>
-  </w:style>
-  <w:style w:type="paragraph" w:styleId="Heading3">
-    <w:name w:val="heading 3"/>
-    <w:basedOn w:val="Normal"/>
-    <w:next w:val="Normal"/>
-    <w:link w:val="Heading3Char"/>
-    <w:uiPriority w:val="9"/>
-    <w:unhideWhenUsed/>
-    <w:qFormat/>
-    <w:rsid w:val="00DD1396"/>
-    <w:pPr>
-      <w:keepNext/>
-      <w:keepLines/>
-      <w:outlineLvl w:val="2"/>
-    </w:pPr>
-    <w:rPr>
-      <w:rFonts w:eastAsia="ＭＳ ゴシック"/>
-      <w:bCs/>
-      <w:i/>
-    </w:rPr>
-  </w:style>
-  <w:style w:type="paragraph" w:styleId="Heading4">
-    <w:name w:val="heading 4"/>
-    <w:basedOn w:val="Normal"/>
-    <w:next w:val="Normal"/>
-    <w:link w:val="Heading4Char"/>
-    <w:uiPriority w:val="9"/>
-    <w:semiHidden/>
-    <w:unhideWhenUsed/>
-    <w:qFormat/>
-    <w:rsid w:val="002A04ED"/>
-    <w:pPr>
-      <w:keepNext/>
-      <w:keepLines/>
-      <w:spacing w:before="200"/>
-      <w:outlineLvl w:val="3"/>
-    </w:pPr>
-    <w:rPr>
-      <w:rFonts w:ascii="Calibri" w:eastAsia="ＭＳ ゴシック" w:hAnsi="Calibri"/>
-      <w:b/>
-      <w:bCs/>
-      <w:i/>
-      <w:iCs/>
-      <w:color w:val="4F81BD"/>
-    </w:rPr>
-  </w:style>
-  <w:style w:type="paragraph" w:styleId="Heading5">
-    <w:name w:val="heading 5"/>
-    <w:basedOn w:val="Normal"/>
-    <w:next w:val="Normal"/>
-    <w:link w:val="Heading5Char"/>
-    <w:uiPriority w:val="9"/>
-    <w:semiHidden/>
-    <w:unhideWhenUsed/>
-    <w:qFormat/>
-    <w:rsid w:val="002A04ED"/>
-    <w:pPr>
-      <w:keepNext/>
-      <w:keepLines/>
-      <w:spacing w:before="200"/>
-      <w:outlineLvl w:val="4"/>
-    </w:pPr>
-    <w:rPr>
-      <w:rFonts w:ascii="Calibri" w:eastAsia="ＭＳ ゴシック" w:hAnsi="Calibri"/>
-      <w:color w:val="243F60"/>
-    </w:rPr>
-  </w:style>
-  <w:style w:type="paragraph" w:styleId="Heading6">
-    <w:name w:val="heading 6"/>
-    <w:basedOn w:val="Normal"/>
-    <w:next w:val="Normal"/>
-    <w:link w:val="Heading6Char"/>
-    <w:uiPriority w:val="9"/>
-    <w:semiHidden/>
-    <w:unhideWhenUsed/>
-    <w:qFormat/>
-    <w:rsid w:val="002A04ED"/>
-    <w:pPr>
-      <w:keepNext/>
-      <w:keepLines/>
-      <w:spacing w:before="200"/>
-      <w:outlineLvl w:val="5"/>
-    </w:pPr>
-    <w:rPr>
-      <w:rFonts w:ascii="Calibri" w:eastAsia="ＭＳ ゴシック" w:hAnsi="Calibri"/>
-      <w:i/>
-      <w:iCs/>
-      <w:color w:val="243F60"/>
-    </w:rPr>
-  </w:style>
-  <w:style w:type="paragraph" w:styleId="Heading7">
-    <w:name w:val="heading 7"/>
-    <w:basedOn w:val="Normal"/>
-    <w:next w:val="Normal"/>
-    <w:link w:val="Heading7Char"/>
-    <w:uiPriority w:val="9"/>
-    <w:semiHidden/>
-    <w:unhideWhenUsed/>
-    <w:qFormat/>
-    <w:rsid w:val="002A04ED"/>
-    <w:pPr>
-      <w:keepNext/>
-      <w:keepLines/>
-      <w:spacing w:before="200"/>
-      <w:outlineLvl w:val="6"/>
-    </w:pPr>
-    <w:rPr>
-      <w:rFonts w:ascii="Calibri" w:eastAsia="ＭＳ ゴシック" w:hAnsi="Calibri"/>
-      <w:i/>
-      <w:iCs/>
-      <w:color w:val="404040"/>
-    </w:rPr>
-  </w:style>
-  <w:style w:type="paragraph" w:styleId="Heading8">
-    <w:name w:val="heading 8"/>
-    <w:basedOn w:val="Normal"/>
-    <w:next w:val="Normal"/>
-    <w:link w:val="Heading8Char"/>
-    <w:uiPriority w:val="9"/>
-    <w:semiHidden/>
-    <w:unhideWhenUsed/>
-    <w:qFormat/>
-    <w:rsid w:val="002A04ED"/>
-    <w:pPr>
-      <w:keepNext/>
-      <w:keepLines/>
-      <w:spacing w:before="200"/>
-      <w:outlineLvl w:val="7"/>
-    </w:pPr>
-    <w:rPr>
-      <w:rFonts w:ascii="Calibri" w:eastAsia="ＭＳ ゴシック" w:hAnsi="Calibri"/>
-      <w:color w:val="4F81BD"/>
-      <w:sz w:val="20"/>
-      <w:szCs w:val="20"/>
-    </w:rPr>
-  </w:style>
-  <w:style w:type="paragraph" w:styleId="Heading9">
-    <w:name w:val="heading 9"/>
-    <w:basedOn w:val="Normal"/>
-    <w:next w:val="Normal"/>
-    <w:link w:val="Heading9Char"/>
-    <w:uiPriority w:val="9"/>
-    <w:semiHidden/>
-    <w:unhideWhenUsed/>
-    <w:qFormat/>
-    <w:rsid w:val="002A04ED"/>
-    <w:pPr>
-      <w:keepNext/>
-      <w:keepLines/>
-      <w:spacing w:before="200"/>
-      <w:outlineLvl w:val="8"/>
-    </w:pPr>
-    <w:rPr>
-      <w:rFonts w:ascii="Calibri" w:eastAsia="ＭＳ ゴシック" w:hAnsi="Calibri"/>
-      <w:i/>
-      <w:iCs/>
-      <w:color w:val="404040"/>
-      <w:sz w:val="20"/>
-      <w:szCs w:val="20"/>
-    </w:rPr>
   </w:style>
   <w:style w:type="character" w:default="1" w:styleId="DefaultParagraphFont">
     <w:name w:val="Default Paragraph Font"/>
@@ -1504,550 +1809,6 @@
     <w:uiPriority w:val="99"/>
     <w:semiHidden/>
     <w:unhideWhenUsed/>
-  </w:style>
-  <w:style w:type="character" w:customStyle="1" w:styleId="Heading1Char">
-    <w:name w:val="Heading 1 Char"/>
-    <w:link w:val="Heading1"/>
-    <w:uiPriority w:val="9"/>
-    <w:rsid w:val="005773B2"/>
-    <w:rPr>
-      <w:rFonts w:ascii="Arial" w:eastAsia="ＭＳ ゴシック" w:hAnsi="Arial"/>
-      <w:b/>
-      <w:bCs/>
-      <w:sz w:val="24"/>
-      <w:szCs w:val="28"/>
-    </w:rPr>
-  </w:style>
-  <w:style w:type="character" w:customStyle="1" w:styleId="Heading2Char">
-    <w:name w:val="Heading 2 Char"/>
-    <w:link w:val="Heading2"/>
-    <w:uiPriority w:val="9"/>
-    <w:rsid w:val="00DD1396"/>
-    <w:rPr>
-      <w:rFonts w:ascii="Arial" w:eastAsia="ＭＳ ゴシック" w:hAnsi="Arial"/>
-      <w:b/>
-      <w:bCs/>
-      <w:sz w:val="24"/>
-      <w:szCs w:val="28"/>
-    </w:rPr>
-  </w:style>
-  <w:style w:type="character" w:customStyle="1" w:styleId="Heading3Char">
-    <w:name w:val="Heading 3 Char"/>
-    <w:link w:val="Heading3"/>
-    <w:uiPriority w:val="9"/>
-    <w:rsid w:val="00DD1396"/>
-    <w:rPr>
-      <w:rFonts w:ascii="Arial" w:eastAsia="ＭＳ ゴシック" w:hAnsi="Arial"/>
-      <w:bCs/>
-      <w:i/>
-      <w:sz w:val="24"/>
-      <w:szCs w:val="24"/>
-    </w:rPr>
-  </w:style>
-  <w:style w:type="character" w:customStyle="1" w:styleId="Heading4Char">
-    <w:name w:val="Heading 4 Char"/>
-    <w:link w:val="Heading4"/>
-    <w:uiPriority w:val="9"/>
-    <w:semiHidden/>
-    <w:rsid w:val="002A04ED"/>
-    <w:rPr>
-      <w:rFonts w:ascii="Calibri" w:eastAsia="ＭＳ ゴシック" w:hAnsi="Calibri" w:cs="Times New Roman"/>
-      <w:b/>
-      <w:bCs/>
-      <w:i/>
-      <w:iCs/>
-      <w:color w:val="4F81BD"/>
-    </w:rPr>
-  </w:style>
-  <w:style w:type="character" w:customStyle="1" w:styleId="Heading5Char">
-    <w:name w:val="Heading 5 Char"/>
-    <w:link w:val="Heading5"/>
-    <w:uiPriority w:val="9"/>
-    <w:semiHidden/>
-    <w:rsid w:val="002A04ED"/>
-    <w:rPr>
-      <w:rFonts w:ascii="Calibri" w:eastAsia="ＭＳ ゴシック" w:hAnsi="Calibri" w:cs="Times New Roman"/>
-      <w:color w:val="243F60"/>
-    </w:rPr>
-  </w:style>
-  <w:style w:type="character" w:customStyle="1" w:styleId="Heading6Char">
-    <w:name w:val="Heading 6 Char"/>
-    <w:link w:val="Heading6"/>
-    <w:uiPriority w:val="9"/>
-    <w:semiHidden/>
-    <w:rsid w:val="002A04ED"/>
-    <w:rPr>
-      <w:rFonts w:ascii="Calibri" w:eastAsia="ＭＳ ゴシック" w:hAnsi="Calibri" w:cs="Times New Roman"/>
-      <w:i/>
-      <w:iCs/>
-      <w:color w:val="243F60"/>
-    </w:rPr>
-  </w:style>
-  <w:style w:type="character" w:customStyle="1" w:styleId="Heading7Char">
-    <w:name w:val="Heading 7 Char"/>
-    <w:link w:val="Heading7"/>
-    <w:uiPriority w:val="9"/>
-    <w:semiHidden/>
-    <w:rsid w:val="002A04ED"/>
-    <w:rPr>
-      <w:rFonts w:ascii="Calibri" w:eastAsia="ＭＳ ゴシック" w:hAnsi="Calibri" w:cs="Times New Roman"/>
-      <w:i/>
-      <w:iCs/>
-      <w:color w:val="404040"/>
-    </w:rPr>
-  </w:style>
-  <w:style w:type="character" w:customStyle="1" w:styleId="Heading8Char">
-    <w:name w:val="Heading 8 Char"/>
-    <w:link w:val="Heading8"/>
-    <w:uiPriority w:val="9"/>
-    <w:semiHidden/>
-    <w:rsid w:val="002A04ED"/>
-    <w:rPr>
-      <w:rFonts w:ascii="Calibri" w:eastAsia="ＭＳ ゴシック" w:hAnsi="Calibri" w:cs="Times New Roman"/>
-      <w:color w:val="4F81BD"/>
-      <w:sz w:val="20"/>
-      <w:szCs w:val="20"/>
-    </w:rPr>
-  </w:style>
-  <w:style w:type="character" w:customStyle="1" w:styleId="Heading9Char">
-    <w:name w:val="Heading 9 Char"/>
-    <w:link w:val="Heading9"/>
-    <w:uiPriority w:val="9"/>
-    <w:semiHidden/>
-    <w:rsid w:val="002A04ED"/>
-    <w:rPr>
-      <w:rFonts w:ascii="Calibri" w:eastAsia="ＭＳ ゴシック" w:hAnsi="Calibri" w:cs="Times New Roman"/>
-      <w:i/>
-      <w:iCs/>
-      <w:color w:val="404040"/>
-      <w:sz w:val="20"/>
-      <w:szCs w:val="20"/>
-    </w:rPr>
-  </w:style>
-  <w:style w:type="paragraph" w:styleId="Caption">
-    <w:name w:val="caption"/>
-    <w:basedOn w:val="Normal"/>
-    <w:next w:val="Normal"/>
-    <w:uiPriority w:val="35"/>
-    <w:unhideWhenUsed/>
-    <w:qFormat/>
-    <w:rsid w:val="00DF5A4F"/>
-    <w:rPr>
-      <w:bCs/>
-      <w:sz w:val="20"/>
-      <w:szCs w:val="18"/>
-    </w:rPr>
-  </w:style>
-  <w:style w:type="paragraph" w:styleId="Title">
-    <w:name w:val="Title"/>
-    <w:basedOn w:val="Normal"/>
-    <w:next w:val="Normal"/>
-    <w:link w:val="TitleChar"/>
-    <w:uiPriority w:val="10"/>
-    <w:qFormat/>
-    <w:rsid w:val="005773B2"/>
-    <w:pPr>
-      <w:contextualSpacing/>
-      <w:jc w:val="left"/>
-    </w:pPr>
-    <w:rPr>
-      <w:rFonts w:eastAsia="ＭＳ ゴシック"/>
-      <w:b/>
-      <w:spacing w:val="5"/>
-      <w:kern w:val="28"/>
-      <w:szCs w:val="36"/>
-    </w:rPr>
-  </w:style>
-  <w:style w:type="character" w:customStyle="1" w:styleId="TitleChar">
-    <w:name w:val="Title Char"/>
-    <w:link w:val="Title"/>
-    <w:uiPriority w:val="10"/>
-    <w:rsid w:val="005773B2"/>
-    <w:rPr>
-      <w:rFonts w:ascii="Arial" w:eastAsia="ＭＳ ゴシック" w:hAnsi="Arial"/>
-      <w:b/>
-      <w:spacing w:val="5"/>
-      <w:kern w:val="28"/>
-      <w:sz w:val="24"/>
-      <w:szCs w:val="36"/>
-    </w:rPr>
-  </w:style>
-  <w:style w:type="paragraph" w:styleId="Subtitle">
-    <w:name w:val="Subtitle"/>
-    <w:basedOn w:val="Normal"/>
-    <w:next w:val="Normal"/>
-    <w:link w:val="SubtitleChar"/>
-    <w:uiPriority w:val="11"/>
-    <w:qFormat/>
-    <w:rsid w:val="002A04ED"/>
-    <w:pPr>
-      <w:numPr>
-        <w:ilvl w:val="1"/>
-      </w:numPr>
-    </w:pPr>
-    <w:rPr>
-      <w:rFonts w:ascii="Calibri" w:eastAsia="ＭＳ ゴシック" w:hAnsi="Calibri"/>
-      <w:i/>
-      <w:iCs/>
-      <w:color w:val="4F81BD"/>
-      <w:spacing w:val="15"/>
-    </w:rPr>
-  </w:style>
-  <w:style w:type="character" w:customStyle="1" w:styleId="SubtitleChar">
-    <w:name w:val="Subtitle Char"/>
-    <w:link w:val="Subtitle"/>
-    <w:uiPriority w:val="11"/>
-    <w:rsid w:val="002A04ED"/>
-    <w:rPr>
-      <w:rFonts w:ascii="Calibri" w:eastAsia="ＭＳ ゴシック" w:hAnsi="Calibri" w:cs="Times New Roman"/>
-      <w:i/>
-      <w:iCs/>
-      <w:color w:val="4F81BD"/>
-      <w:spacing w:val="15"/>
-      <w:sz w:val="24"/>
-      <w:szCs w:val="24"/>
-    </w:rPr>
-  </w:style>
-  <w:style w:type="character" w:styleId="Strong">
-    <w:name w:val="Strong"/>
-    <w:uiPriority w:val="22"/>
-    <w:qFormat/>
-    <w:rsid w:val="002A04ED"/>
-    <w:rPr>
-      <w:b/>
-      <w:bCs/>
-    </w:rPr>
-  </w:style>
-  <w:style w:type="character" w:styleId="Emphasis">
-    <w:name w:val="Emphasis"/>
-    <w:uiPriority w:val="20"/>
-    <w:qFormat/>
-    <w:rsid w:val="002A04ED"/>
-    <w:rPr>
-      <w:i/>
-      <w:iCs/>
-    </w:rPr>
-  </w:style>
-  <w:style w:type="paragraph" w:styleId="NoSpacing">
-    <w:name w:val="No Spacing"/>
-    <w:link w:val="NoSpacingChar"/>
-    <w:uiPriority w:val="1"/>
-    <w:qFormat/>
-    <w:rsid w:val="00742D38"/>
-    <w:pPr>
-      <w:jc w:val="both"/>
-    </w:pPr>
-    <w:rPr>
-      <w:rFonts w:ascii="Arial" w:hAnsi="Arial"/>
-      <w:sz w:val="22"/>
-      <w:szCs w:val="24"/>
-    </w:rPr>
-  </w:style>
-  <w:style w:type="paragraph" w:styleId="ListParagraph">
-    <w:name w:val="List Paragraph"/>
-    <w:basedOn w:val="Normal"/>
-    <w:uiPriority w:val="34"/>
-    <w:qFormat/>
-    <w:rsid w:val="002A04ED"/>
-    <w:pPr>
-      <w:ind w:left="720"/>
-      <w:contextualSpacing/>
-    </w:pPr>
-  </w:style>
-  <w:style w:type="paragraph" w:styleId="Quote">
-    <w:name w:val="Quote"/>
-    <w:basedOn w:val="Normal"/>
-    <w:next w:val="Normal"/>
-    <w:link w:val="QuoteChar"/>
-    <w:uiPriority w:val="29"/>
-    <w:qFormat/>
-    <w:rsid w:val="002A04ED"/>
-    <w:rPr>
-      <w:i/>
-      <w:iCs/>
-      <w:color w:val="000000"/>
-    </w:rPr>
-  </w:style>
-  <w:style w:type="character" w:customStyle="1" w:styleId="QuoteChar">
-    <w:name w:val="Quote Char"/>
-    <w:link w:val="Quote"/>
-    <w:uiPriority w:val="29"/>
-    <w:rsid w:val="002A04ED"/>
-    <w:rPr>
-      <w:i/>
-      <w:iCs/>
-      <w:color w:val="000000"/>
-    </w:rPr>
-  </w:style>
-  <w:style w:type="paragraph" w:styleId="IntenseQuote">
-    <w:name w:val="Intense Quote"/>
-    <w:basedOn w:val="Normal"/>
-    <w:next w:val="Normal"/>
-    <w:link w:val="IntenseQuoteChar"/>
-    <w:uiPriority w:val="30"/>
-    <w:qFormat/>
-    <w:rsid w:val="002A04ED"/>
-    <w:pPr>
-      <w:pBdr>
-        <w:bottom w:val="single" w:sz="4" w:space="4" w:color="4F81BD"/>
-      </w:pBdr>
-      <w:spacing w:before="200" w:after="280"/>
-      <w:ind w:left="936" w:right="936"/>
-    </w:pPr>
-    <w:rPr>
-      <w:b/>
-      <w:bCs/>
-      <w:i/>
-      <w:iCs/>
-      <w:color w:val="4F81BD"/>
-    </w:rPr>
-  </w:style>
-  <w:style w:type="character" w:customStyle="1" w:styleId="IntenseQuoteChar">
-    <w:name w:val="Intense Quote Char"/>
-    <w:link w:val="IntenseQuote"/>
-    <w:uiPriority w:val="30"/>
-    <w:rsid w:val="002A04ED"/>
-    <w:rPr>
-      <w:b/>
-      <w:bCs/>
-      <w:i/>
-      <w:iCs/>
-      <w:color w:val="4F81BD"/>
-    </w:rPr>
-  </w:style>
-  <w:style w:type="character" w:styleId="SubtleEmphasis">
-    <w:name w:val="Subtle Emphasis"/>
-    <w:uiPriority w:val="19"/>
-    <w:qFormat/>
-    <w:rsid w:val="002A04ED"/>
-    <w:rPr>
-      <w:i/>
-      <w:iCs/>
-      <w:color w:val="808080"/>
-    </w:rPr>
-  </w:style>
-  <w:style w:type="character" w:styleId="IntenseEmphasis">
-    <w:name w:val="Intense Emphasis"/>
-    <w:uiPriority w:val="21"/>
-    <w:qFormat/>
-    <w:rsid w:val="002A04ED"/>
-    <w:rPr>
-      <w:b/>
-      <w:bCs/>
-      <w:i/>
-      <w:iCs/>
-      <w:color w:val="4F81BD"/>
-    </w:rPr>
-  </w:style>
-  <w:style w:type="character" w:styleId="SubtleReference">
-    <w:name w:val="Subtle Reference"/>
-    <w:uiPriority w:val="31"/>
-    <w:qFormat/>
-    <w:rsid w:val="002A04ED"/>
-    <w:rPr>
-      <w:smallCaps/>
-      <w:color w:val="C0504D"/>
-      <w:u w:val="single"/>
-    </w:rPr>
-  </w:style>
-  <w:style w:type="character" w:styleId="IntenseReference">
-    <w:name w:val="Intense Reference"/>
-    <w:uiPriority w:val="32"/>
-    <w:qFormat/>
-    <w:rsid w:val="002A04ED"/>
-    <w:rPr>
-      <w:b/>
-      <w:bCs/>
-      <w:smallCaps/>
-      <w:color w:val="C0504D"/>
-      <w:spacing w:val="5"/>
-      <w:u w:val="single"/>
-    </w:rPr>
-  </w:style>
-  <w:style w:type="character" w:styleId="BookTitle">
-    <w:name w:val="Book Title"/>
-    <w:uiPriority w:val="33"/>
-    <w:qFormat/>
-    <w:rsid w:val="002A04ED"/>
-    <w:rPr>
-      <w:b/>
-      <w:bCs/>
-      <w:smallCaps/>
-      <w:spacing w:val="5"/>
-    </w:rPr>
-  </w:style>
-  <w:style w:type="paragraph" w:styleId="TOCHeading">
-    <w:name w:val="TOC Heading"/>
-    <w:basedOn w:val="Heading1"/>
-    <w:next w:val="Normal"/>
-    <w:uiPriority w:val="39"/>
-    <w:semiHidden/>
-    <w:unhideWhenUsed/>
-    <w:qFormat/>
-    <w:rsid w:val="002A04ED"/>
-    <w:pPr>
-      <w:outlineLvl w:val="9"/>
-    </w:pPr>
-  </w:style>
-  <w:style w:type="character" w:customStyle="1" w:styleId="NoSpacingChar">
-    <w:name w:val="No Spacing Char"/>
-    <w:link w:val="NoSpacing"/>
-    <w:uiPriority w:val="1"/>
-    <w:rsid w:val="00742D38"/>
-    <w:rPr>
-      <w:rFonts w:ascii="Arial" w:hAnsi="Arial"/>
-      <w:sz w:val="22"/>
-      <w:szCs w:val="24"/>
-    </w:rPr>
-  </w:style>
-  <w:style w:type="paragraph" w:styleId="DocumentMap">
-    <w:name w:val="Document Map"/>
-    <w:basedOn w:val="Normal"/>
-    <w:link w:val="DocumentMapChar"/>
-    <w:uiPriority w:val="99"/>
-    <w:semiHidden/>
-    <w:unhideWhenUsed/>
-    <w:rsid w:val="007E4095"/>
-    <w:rPr>
-      <w:rFonts w:ascii="Lucida Grande" w:hAnsi="Lucida Grande" w:cs="Lucida Grande"/>
-    </w:rPr>
-  </w:style>
-  <w:style w:type="character" w:customStyle="1" w:styleId="DocumentMapChar">
-    <w:name w:val="Document Map Char"/>
-    <w:link w:val="DocumentMap"/>
-    <w:uiPriority w:val="99"/>
-    <w:semiHidden/>
-    <w:rsid w:val="007E4095"/>
-    <w:rPr>
-      <w:rFonts w:ascii="Lucida Grande" w:hAnsi="Lucida Grande" w:cs="Lucida Grande"/>
-      <w:sz w:val="24"/>
-      <w:szCs w:val="24"/>
-    </w:rPr>
-  </w:style>
-  <w:style w:type="paragraph" w:styleId="Header">
-    <w:name w:val="header"/>
-    <w:basedOn w:val="Normal"/>
-    <w:link w:val="HeaderChar"/>
-    <w:uiPriority w:val="99"/>
-    <w:unhideWhenUsed/>
-    <w:rsid w:val="005F4B3D"/>
-    <w:pPr>
-      <w:tabs>
-        <w:tab w:val="center" w:pos="4320"/>
-        <w:tab w:val="right" w:pos="8640"/>
-      </w:tabs>
-    </w:pPr>
-  </w:style>
-  <w:style w:type="character" w:customStyle="1" w:styleId="HeaderChar">
-    <w:name w:val="Header Char"/>
-    <w:link w:val="Header"/>
-    <w:uiPriority w:val="99"/>
-    <w:rsid w:val="005F4B3D"/>
-    <w:rPr>
-      <w:rFonts w:ascii="Arial" w:hAnsi="Arial"/>
-      <w:sz w:val="22"/>
-      <w:szCs w:val="24"/>
-    </w:rPr>
-  </w:style>
-  <w:style w:type="paragraph" w:styleId="Footer">
-    <w:name w:val="footer"/>
-    <w:basedOn w:val="Normal"/>
-    <w:link w:val="FooterChar"/>
-    <w:uiPriority w:val="99"/>
-    <w:unhideWhenUsed/>
-    <w:rsid w:val="005F4B3D"/>
-    <w:pPr>
-      <w:tabs>
-        <w:tab w:val="center" w:pos="4320"/>
-        <w:tab w:val="right" w:pos="8640"/>
-      </w:tabs>
-    </w:pPr>
-  </w:style>
-  <w:style w:type="character" w:customStyle="1" w:styleId="FooterChar">
-    <w:name w:val="Footer Char"/>
-    <w:link w:val="Footer"/>
-    <w:uiPriority w:val="99"/>
-    <w:rsid w:val="005F4B3D"/>
-    <w:rPr>
-      <w:rFonts w:ascii="Arial" w:hAnsi="Arial"/>
-      <w:sz w:val="22"/>
-      <w:szCs w:val="24"/>
-    </w:rPr>
-  </w:style>
-  <w:style w:type="character" w:styleId="PageNumber">
-    <w:name w:val="page number"/>
-    <w:basedOn w:val="DefaultParagraphFont"/>
-    <w:uiPriority w:val="99"/>
-    <w:semiHidden/>
-    <w:unhideWhenUsed/>
-    <w:rsid w:val="005F4B3D"/>
-  </w:style>
-  <w:style w:type="paragraph" w:customStyle="1" w:styleId="Author">
-    <w:name w:val="Author"/>
-    <w:basedOn w:val="Title"/>
-    <w:link w:val="AuthorChar"/>
-    <w:qFormat/>
-    <w:rsid w:val="00DD1396"/>
-    <w:rPr>
-      <w:b w:val="0"/>
-    </w:rPr>
-  </w:style>
-  <w:style w:type="character" w:customStyle="1" w:styleId="AuthorChar">
-    <w:name w:val="Author Char"/>
-    <w:basedOn w:val="TitleChar"/>
-    <w:link w:val="Author"/>
-    <w:rsid w:val="00DD1396"/>
-    <w:rPr>
-      <w:rFonts w:ascii="Arial" w:eastAsia="ＭＳ ゴシック" w:hAnsi="Arial"/>
-      <w:b w:val="0"/>
-      <w:spacing w:val="5"/>
-      <w:kern w:val="28"/>
-      <w:sz w:val="28"/>
-      <w:szCs w:val="36"/>
-    </w:rPr>
-  </w:style>
-  <w:style w:type="paragraph" w:styleId="Date">
-    <w:name w:val="Date"/>
-    <w:basedOn w:val="Normal"/>
-    <w:next w:val="Normal"/>
-    <w:link w:val="DateChar"/>
-    <w:uiPriority w:val="99"/>
-    <w:unhideWhenUsed/>
-    <w:rsid w:val="00EF4CE4"/>
-    <w:pPr>
-      <w:jc w:val="left"/>
-    </w:pPr>
-  </w:style>
-  <w:style w:type="character" w:customStyle="1" w:styleId="DateChar">
-    <w:name w:val="Date Char"/>
-    <w:basedOn w:val="DefaultParagraphFont"/>
-    <w:link w:val="Date"/>
-    <w:uiPriority w:val="99"/>
-    <w:rsid w:val="00EF4CE4"/>
-    <w:rPr>
-      <w:rFonts w:ascii="Arial" w:hAnsi="Arial"/>
-      <w:sz w:val="24"/>
-      <w:szCs w:val="24"/>
-    </w:rPr>
-  </w:style>
-  <w:style w:type="paragraph" w:styleId="Bibliography">
-    <w:name w:val="Bibliography"/>
-    <w:basedOn w:val="Normal"/>
-    <w:next w:val="Normal"/>
-    <w:uiPriority w:val="37"/>
-    <w:unhideWhenUsed/>
-    <w:rsid w:val="004A5F6D"/>
-    <w:pPr>
-      <w:ind w:left="720" w:hanging="720"/>
-    </w:pPr>
-  </w:style>
-  <w:style w:type="character" w:styleId="LineNumber">
-    <w:name w:val="line number"/>
-    <w:basedOn w:val="DefaultParagraphFont"/>
-    <w:uiPriority w:val="99"/>
-    <w:semiHidden/>
-    <w:unhideWhenUsed/>
-    <w:rsid w:val="00885913"/>
   </w:style>
 </w:styles>
 </file>
@@ -2370,16 +2131,4 @@
   </a:objectDefaults>
   <a:extraClrSchemeLst/>
 </a:theme>
-</file>
-
-<file path=customXml/item1.xml><?xml version="1.0" encoding="utf-8"?>
-<b:Sources xmlns:b="http://schemas.openxmlformats.org/officeDocument/2006/bibliography" xmlns="http://schemas.openxmlformats.org/officeDocument/2006/bibliography" SelectedStyle="/APA.XSL" StyleName="APA"/>
-</file>
-
-<file path=customXml/itemProps1.xml><?xml version="1.0" encoding="utf-8"?>
-<ds:datastoreItem xmlns:ds="http://schemas.openxmlformats.org/officeDocument/2006/customXml" ds:itemID="{50A398C2-95C9-A64D-BE79-9AB6C2BC17F8}">
-  <ds:schemaRefs>
-    <ds:schemaRef ds:uri="http://schemas.openxmlformats.org/officeDocument/2006/bibliography"/>
-  </ds:schemaRefs>
-</ds:datastoreItem>
 </file>
</xml_diff>